<commit_message>
Updated Work Experience At Discover
</commit_message>
<xml_diff>
--- a/docs/resume.docx
+++ b/docs/resume.docx
@@ -48,19 +48,7 @@
           <w:rPr>
             <w:rStyle w:val="Hyperlink"/>
           </w:rPr>
-          <w:t>http://dre</w:t>
-        </w:r>
-        <w:r>
-          <w:rPr>
-            <w:rStyle w:val="Hyperlink"/>
-          </w:rPr>
-          <w:t>w</w:t>
-        </w:r>
-        <w:r>
-          <w:rPr>
-            <w:rStyle w:val="Hyperlink"/>
-          </w:rPr>
-          <w:t>be121212.github.io</w:t>
+          <w:t>http://drewbe121212.github.io</w:t>
         </w:r>
       </w:hyperlink>
     </w:p>
@@ -503,16 +491,7 @@
               <w:ind w:left="395" w:right="0" w:hanging="235"/>
             </w:pPr>
             <w:r>
-              <w:t>HTML</w:t>
-            </w:r>
-            <w:r>
-              <w:t xml:space="preserve"> (</w:t>
-            </w:r>
-            <w:r>
-              <w:t>seven years</w:t>
-            </w:r>
-            <w:r>
-              <w:t>’ experience)</w:t>
+              <w:t>HTML (seven years’ experience)</w:t>
             </w:r>
           </w:p>
           <w:p>
@@ -617,8 +596,6 @@
             <w:r>
               <w:t>seven</w:t>
             </w:r>
-            <w:bookmarkStart w:id="0" w:name="_GoBack"/>
-            <w:bookmarkEnd w:id="0"/>
             <w:r>
               <w:t xml:space="preserve"> years’ experience)</w:t>
             </w:r>
@@ -1045,9 +1022,6 @@
                     <w:color w:val="595959" w:themeColor="text1" w:themeTint="A6"/>
                   </w:rPr>
                   <w:id w:val="221802691"/>
-                  <w:placeholder>
-                    <w:docPart w:val="DE4B66A324904AC7A09019D7C61F2A86"/>
-                  </w:placeholder>
                 </w:sdtPr>
                 <w:sdtEndPr/>
                 <w:sdtContent>
@@ -1111,13 +1085,7 @@
                       <w:ind w:left="215"/>
                     </w:pPr>
                     <w:r>
-                      <w:t>Applications Developer</w:t>
-                    </w:r>
-                    <w:r>
-                      <w:t xml:space="preserve">, </w:t>
-                    </w:r>
-                    <w:r>
-                      <w:t>Discover Financial Services</w:t>
+                      <w:t>Applications Developer, Discover Financial Services</w:t>
                     </w:r>
                   </w:p>
                   <w:p>
@@ -1126,19 +1094,7 @@
                       <w:ind w:left="215"/>
                     </w:pPr>
                     <w:r>
-                      <w:t>October</w:t>
-                    </w:r>
-                    <w:r>
-                      <w:t xml:space="preserve"> </w:t>
-                    </w:r>
-                    <w:r>
-                      <w:t>2014</w:t>
-                    </w:r>
-                    <w:r>
-                      <w:t xml:space="preserve"> –</w:t>
-                    </w:r>
-                    <w:r>
-                      <w:t xml:space="preserve"> current (expected end August 2015)</w:t>
+                      <w:t>October 2014 – current (expected end August 2015)</w:t>
                     </w:r>
                   </w:p>
                   <w:p>
@@ -1150,10 +1106,7 @@
                       </w:numPr>
                     </w:pPr>
                     <w:r>
-                      <w:t xml:space="preserve">Worked </w:t>
-                    </w:r>
-                    <w:r>
-                      <w:t>within a collaborative team to deliver web based applications that support organizational hierarchies and financial dialer operations.</w:t>
+                      <w:t>Worked within a collaborative team to deliver web based applications that support organizational hierarchies and financial dialer operations.</w:t>
                     </w:r>
                   </w:p>
                   <w:p>
@@ -1183,7 +1136,13 @@
                       </w:numPr>
                     </w:pPr>
                     <w:r>
-                      <w:t xml:space="preserve">Developed an organizational hierarchy tool that allows a highly dynamic combination of levels within the organization, as well as management associated with those levels. </w:t>
+                      <w:t xml:space="preserve">Developed an organizational hierarchy tool that allows a highly dynamic combination of tiers within the organization, as well as management associated with those </w:t>
+                    </w:r>
+                    <w:r>
+                      <w:t>tiers</w:t>
+                    </w:r>
+                    <w:r>
+                      <w:t xml:space="preserve">. </w:t>
                     </w:r>
                   </w:p>
                   <w:p>
@@ -1198,6 +1157,20 @@
                       <w:t xml:space="preserve">Developed a user management system that allows for the dynamic addition of fields on the fly. The system resembled something more akin to attributes. Each attribute is broken down by a start and end date that allows for a vast combination of items and fields. </w:t>
                     </w:r>
                   </w:p>
+                  <w:p>
+                    <w:pPr>
+                      <w:pStyle w:val="ListParagraph"/>
+                      <w:numPr>
+                        <w:ilvl w:val="0"/>
+                        <w:numId w:val="5"/>
+                      </w:numPr>
+                    </w:pPr>
+                    <w:bookmarkStart w:id="0" w:name="_GoBack"/>
+                    <w:r>
+                      <w:t xml:space="preserve">Extensive jQuery plugin authoring to manage forms and the asynchronous nature of the hierarchy and user management application. </w:t>
+                    </w:r>
+                  </w:p>
+                  <w:bookmarkEnd w:id="0"/>
                   <w:p>
                     <w:pPr>
                       <w:pStyle w:val="Heading2"/>
@@ -4374,6 +4347,7 @@
     <w:rsid w:val="008337D9"/>
     <w:rsid w:val="008F47D6"/>
     <w:rsid w:val="00C046A2"/>
+    <w:rsid w:val="00D628E7"/>
     <w:rsid w:val="00E50214"/>
   </w:rsids>
   <m:mathPr>
@@ -5494,18 +5468,18 @@
 </file>
 
 <file path=customXml/item2.xml><?xml version="1.0" encoding="utf-8"?>
+<mappings xmlns="http://schemas.microsoft.com/pics">
+  <picture>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</picture>
+</mappings>
+</file>
+
+<file path=customXml/item3.xml><?xml version="1.0" encoding="utf-8"?>
 <?mso-contentType ?>
 <FormTemplates xmlns="http://schemas.microsoft.com/sharepoint/v3/contenttype/forms">
   <Display>DocumentLibraryForm</Display>
   <Edit>AssetEditForm</Edit>
   <New>DocumentLibraryForm</New>
 </FormTemplates>
-</file>
-
-<file path=customXml/item3.xml><?xml version="1.0" encoding="utf-8"?>
-<mappings xmlns="http://schemas.microsoft.com/pics">
-  <picture>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</picture>
-</mappings>
 </file>
 
 <file path=customXml/itemProps1.xml><?xml version="1.0" encoding="utf-8"?>
@@ -5517,17 +5491,17 @@
 </file>
 
 <file path=customXml/itemProps2.xml><?xml version="1.0" encoding="utf-8"?>
+<ds:datastoreItem xmlns:ds="http://schemas.openxmlformats.org/officeDocument/2006/customXml" ds:itemID="{E437E9E5-EE29-454F-8714-516920628209}">
+  <ds:schemaRefs>
+    <ds:schemaRef ds:uri="http://schemas.microsoft.com/pics"/>
+  </ds:schemaRefs>
+</ds:datastoreItem>
+</file>
+
+<file path=customXml/itemProps3.xml><?xml version="1.0" encoding="utf-8"?>
 <ds:datastoreItem xmlns:ds="http://schemas.openxmlformats.org/officeDocument/2006/customXml" ds:itemID="{90439260-127A-4477-B805-24A05066C225}">
   <ds:schemaRefs>
     <ds:schemaRef ds:uri="http://schemas.microsoft.com/sharepoint/v3/contenttype/forms"/>
   </ds:schemaRefs>
 </ds:datastoreItem>
-</file>
-
-<file path=customXml/itemProps3.xml><?xml version="1.0" encoding="utf-8"?>
-<ds:datastoreItem xmlns:ds="http://schemas.openxmlformats.org/officeDocument/2006/customXml" ds:itemID="{E437E9E5-EE29-454F-8714-516920628209}">
-  <ds:schemaRefs>
-    <ds:schemaRef ds:uri="http://schemas.microsoft.com/pics"/>
-  </ds:schemaRefs>
-</ds:datastoreItem>
 </file>
</xml_diff>